<commit_message>
refining benford on pe
</commit_message>
<xml_diff>
--- a/docs/Benford Oddities in 2020 County Level US Presidential Election Data.docx
+++ b/docs/Benford Oddities in 2020 County Level US Presidential Election Data.docx
@@ -2292,23 +2292,15 @@
       </w:r>
     </w:p>
     <w:p>
-      <w:pPr>
-        <w:rPr>
-          <w:rFonts w:asciiTheme="majorHAnsi" w:eastAsiaTheme="majorEastAsia" w:hAnsiTheme="majorHAnsi" w:cstheme="majorBidi"/>
-          <w:color w:val="0F4761" w:themeColor="accent1" w:themeShade="BF"/>
-          <w:sz w:val="32"/>
-          <w:szCs w:val="32"/>
-        </w:rPr>
-      </w:pPr>
       <w:r>
         <w:rPr>
           <w:noProof/>
         </w:rPr>
         <w:drawing>
-          <wp:inline distT="0" distB="0" distL="0" distR="0" wp14:anchorId="4C08538E" wp14:editId="6297F2B0">
+          <wp:inline distT="0" distB="0" distL="0" distR="0" wp14:anchorId="291F081B" wp14:editId="01ED038D">
             <wp:extent cx="5852160" cy="4389120"/>
             <wp:effectExtent l="0" t="0" r="0" b="0"/>
-            <wp:docPr id="1123136697" name="Picture 3" descr="A graph of a bar graph&#10;&#10;Description automatically generated"/>
+            <wp:docPr id="859043602" name="Picture 1" descr="A graph of a bar graph&#10;&#10;Description automatically generated"/>
             <wp:cNvGraphicFramePr>
               <a:graphicFrameLocks xmlns:a="http://schemas.openxmlformats.org/drawingml/2006/main" noChangeAspect="1"/>
             </wp:cNvGraphicFramePr>
@@ -2316,7 +2308,7 @@
               <a:graphicData uri="http://schemas.openxmlformats.org/drawingml/2006/picture">
                 <pic:pic xmlns:pic="http://schemas.openxmlformats.org/drawingml/2006/picture">
                   <pic:nvPicPr>
-                    <pic:cNvPr id="1123136697" name="Picture 3" descr="A graph of a bar graph&#10;&#10;Description automatically generated"/>
+                    <pic:cNvPr id="859043602" name="Picture 1" descr="A graph of a bar graph&#10;&#10;Description automatically generated"/>
                     <pic:cNvPicPr/>
                   </pic:nvPicPr>
                   <pic:blipFill>
@@ -2346,16 +2338,12 @@
           </wp:inline>
         </w:drawing>
       </w:r>
-      <w:r>
-        <w:br w:type="page"/>
-      </w:r>
     </w:p>
     <w:p>
       <w:pPr>
         <w:pStyle w:val="Heading2"/>
       </w:pPr>
       <w:r>
-        <w:lastRenderedPageBreak/>
         <w:t>Conclusion</w:t>
       </w:r>
     </w:p>

</xml_diff>